<commit_message>
Added API collection json for APIs
</commit_message>
<xml_diff>
--- a/Readme.docx
+++ b/Readme.docx
@@ -16,73 +16,48 @@
           <w:szCs w:val="28"/>
           <w:u w:val="single"/>
         </w:rPr>
-        <w:t xml:space="preserve">Project </w:t>
-      </w:r>
-      <w:r>
+        <w:t>Project title</w:t>
+      </w:r>
+      <w:r>
+        <w:rPr>
+          <w:lang w:val="en-US"/>
+        </w:rPr>
+        <w:t xml:space="preserve">: </w:t>
+      </w:r>
+      <w:r>
+        <w:t>EmployeeSalaryProject</w:t>
+      </w:r>
+    </w:p>
+    <w:p/>
+    <w:p>
+      <w:pPr>
         <w:rPr>
           <w:b/>
           <w:bCs/>
-          <w:sz w:val="28"/>
-          <w:szCs w:val="28"/>
-          <w:u w:val="single"/>
-        </w:rPr>
-        <w:t>title</w:t>
-      </w:r>
-      <w:r>
-        <w:rPr>
-          <w:lang w:val="en-US"/>
-        </w:rPr>
-        <w:t xml:space="preserve">: </w:t>
-      </w:r>
-      <w:proofErr w:type="spellStart"/>
-      <w:r>
-        <w:t>EmployeeSalaryProject</w:t>
-      </w:r>
-      <w:proofErr w:type="spellEnd"/>
-    </w:p>
-    <w:p/>
-    <w:p>
-      <w:pPr>
+          <w:u w:val="single"/>
+          <w:lang w:val="en-US"/>
+        </w:rPr>
+      </w:pPr>
+      <w:r>
         <w:rPr>
           <w:b/>
           <w:bCs/>
           <w:u w:val="single"/>
           <w:lang w:val="en-US"/>
         </w:rPr>
-      </w:pPr>
-      <w:r>
-        <w:rPr>
-          <w:b/>
-          <w:bCs/>
-          <w:u w:val="single"/>
-          <w:lang w:val="en-US"/>
-        </w:rPr>
         <w:t>Introduction:</w:t>
       </w:r>
     </w:p>
     <w:p>
       <w:r>
-        <w:t xml:space="preserve">This is a web application for calculating and maintaining salary data for </w:t>
-      </w:r>
-      <w:proofErr w:type="spellStart"/>
-      <w:r>
-        <w:t>employess</w:t>
-      </w:r>
-      <w:proofErr w:type="spellEnd"/>
-      <w:r>
-        <w:t xml:space="preserve"> working in an organization. Application is </w:t>
+        <w:t xml:space="preserve">This is a web application for calculating and maintaining salary data for employess working in an organization. Application is </w:t>
       </w:r>
       <w:r>
         <w:t>named:</w:t>
       </w:r>
       <w:r>
-        <w:t xml:space="preserve"> </w:t>
-      </w:r>
-      <w:proofErr w:type="spellStart"/>
-      <w:r>
-        <w:t>EmployeeSalaryProject</w:t>
-      </w:r>
-      <w:proofErr w:type="spellEnd"/>
+        <w:t xml:space="preserve"> EmployeeSalaryProject</w:t>
+      </w:r>
     </w:p>
     <w:p/>
     <w:p>
@@ -1101,13 +1076,7 @@
         <w:rPr>
           <w:lang w:val="en-US"/>
         </w:rPr>
-        <w:t>Add/Update/Delete Employee</w:t>
-      </w:r>
-      <w:r>
-        <w:rPr>
-          <w:lang w:val="en-US"/>
-        </w:rPr>
-        <w:t xml:space="preserve"> via web API calls</w:t>
+        <w:t>Add/Update/Delete Employee via web API calls</w:t>
       </w:r>
     </w:p>
     <w:p>
@@ -1149,6 +1118,19 @@
     <w:p>
       <w:pPr>
         <w:rPr>
+          <w:lang w:val="en-US"/>
+        </w:rPr>
+      </w:pPr>
+      <w:r>
+        <w:rPr>
+          <w:lang w:val="en-US"/>
+        </w:rPr>
+        <w:t>API Collection json provided.</w:t>
+      </w:r>
+    </w:p>
+    <w:p>
+      <w:pPr>
+        <w:rPr>
           <w:u w:val="single"/>
         </w:rPr>
       </w:pPr>
@@ -1224,15 +1206,7 @@
       </w:pPr>
       <w:r>
         <w:tab/>
-        <w:t>"</w:t>
-      </w:r>
-      <w:proofErr w:type="spellStart"/>
-      <w:r>
-        <w:t>firstName</w:t>
-      </w:r>
-      <w:proofErr w:type="spellEnd"/>
-      <w:r>
-        <w:t>": "string",</w:t>
+        <w:t>"firstName": "string",</w:t>
       </w:r>
     </w:p>
     <w:p>
@@ -1241,15 +1215,7 @@
       </w:pPr>
       <w:r>
         <w:tab/>
-        <w:t>"</w:t>
-      </w:r>
-      <w:proofErr w:type="spellStart"/>
-      <w:r>
-        <w:t>lastName</w:t>
-      </w:r>
-      <w:proofErr w:type="spellEnd"/>
-      <w:r>
-        <w:t>": "string",</w:t>
+        <w:t>"lastName": "string",</w:t>
       </w:r>
     </w:p>
     <w:p>
@@ -1258,23 +1224,7 @@
       </w:pPr>
       <w:r>
         <w:tab/>
-        <w:t>"</w:t>
-      </w:r>
-      <w:proofErr w:type="spellStart"/>
-      <w:r>
-        <w:t>dateOfBirth</w:t>
-      </w:r>
-      <w:proofErr w:type="spellEnd"/>
-      <w:r>
-        <w:t>": "</w:t>
-      </w:r>
-      <w:proofErr w:type="spellStart"/>
-      <w:r>
-        <w:t>DateTime</w:t>
-      </w:r>
-      <w:proofErr w:type="spellEnd"/>
-      <w:r>
-        <w:t>",</w:t>
+        <w:t>"dateOfBirth": "DateTime",</w:t>
       </w:r>
     </w:p>
     <w:p>
@@ -1283,15 +1233,7 @@
       </w:pPr>
       <w:r>
         <w:tab/>
-        <w:t>"</w:t>
-      </w:r>
-      <w:proofErr w:type="spellStart"/>
-      <w:r>
-        <w:t>workingHours</w:t>
-      </w:r>
-      <w:proofErr w:type="spellEnd"/>
-      <w:r>
-        <w:t>": int,</w:t>
+        <w:t>"workingHours": int,</w:t>
       </w:r>
     </w:p>
     <w:p>
@@ -1300,15 +1242,7 @@
       </w:pPr>
       <w:r>
         <w:tab/>
-        <w:t>"</w:t>
-      </w:r>
-      <w:proofErr w:type="spellStart"/>
-      <w:r>
-        <w:t>grossSalary</w:t>
-      </w:r>
-      <w:proofErr w:type="spellEnd"/>
-      <w:r>
-        <w:t>": double</w:t>
+        <w:t>"grossSalary": double</w:t>
       </w:r>
     </w:p>
     <w:p>
@@ -1348,201 +1282,97 @@
         </w:rPr>
         <w:t>/</w:t>
       </w:r>
-      <w:proofErr w:type="spellStart"/>
-      <w:r>
-        <w:rPr>
-          <w:u w:val="single"/>
-        </w:rPr>
-        <w:t>api</w:t>
-      </w:r>
-      <w:proofErr w:type="spellEnd"/>
+      <w:r>
+        <w:rPr>
+          <w:u w:val="single"/>
+        </w:rPr>
+        <w:t>api/EmployeeDetailsAPI/UpdateEmployee</w:t>
+      </w:r>
+    </w:p>
+    <w:p>
+      <w:pPr>
+        <w:rPr>
+          <w:u w:val="single"/>
+        </w:rPr>
+      </w:pPr>
+      <w:r>
+        <w:rPr>
+          <w:u w:val="single"/>
+        </w:rPr>
+        <w:t>Body:</w:t>
+      </w:r>
+    </w:p>
+    <w:p>
+      <w:pPr>
+        <w:pStyle w:val="NoSpacing"/>
+      </w:pPr>
+      <w:r>
+        <w:t>{</w:t>
+      </w:r>
+    </w:p>
+    <w:p>
+      <w:pPr>
+        <w:pStyle w:val="NoSpacing"/>
+      </w:pPr>
+      <w:r>
+        <w:tab/>
+        <w:t>"empId": int,</w:t>
+      </w:r>
+    </w:p>
+    <w:p>
+      <w:pPr>
+        <w:pStyle w:val="NoSpacing"/>
+      </w:pPr>
+      <w:r>
+        <w:tab/>
+        <w:t>"workingHours": int,</w:t>
+      </w:r>
+    </w:p>
+    <w:p>
+      <w:pPr>
+        <w:pStyle w:val="NoSpacing"/>
+      </w:pPr>
+      <w:r>
+        <w:tab/>
+        <w:t>"grossSalary": double</w:t>
+      </w:r>
+    </w:p>
+    <w:p>
+      <w:pPr>
+        <w:pStyle w:val="NoSpacing"/>
+      </w:pPr>
+      <w:r>
+        <w:t>}</w:t>
+      </w:r>
+    </w:p>
+    <w:p>
+      <w:r>
+        <w:t xml:space="preserve">[DELETE] </w:t>
+      </w:r>
+      <w:r>
+        <w:rPr>
+          <w:u w:val="single"/>
+        </w:rPr>
+        <w:t>https://</w:t>
+      </w:r>
+      <w:r>
+        <w:rPr>
+          <w:u w:val="single"/>
+          <w:lang w:val="en-US"/>
+        </w:rPr>
+        <w:t>employeesalaryproject.azurewebsites.net</w:t>
+      </w:r>
       <w:r>
         <w:rPr>
           <w:u w:val="single"/>
         </w:rPr>
         <w:t>/</w:t>
       </w:r>
-      <w:proofErr w:type="spellStart"/>
-      <w:r>
-        <w:rPr>
-          <w:u w:val="single"/>
-        </w:rPr>
-        <w:t>EmployeeDetailsAPI</w:t>
-      </w:r>
-      <w:proofErr w:type="spellEnd"/>
-      <w:r>
-        <w:rPr>
-          <w:u w:val="single"/>
-        </w:rPr>
-        <w:t>/</w:t>
-      </w:r>
-      <w:proofErr w:type="spellStart"/>
-      <w:r>
-        <w:rPr>
-          <w:u w:val="single"/>
-        </w:rPr>
-        <w:t>UpdateEmployee</w:t>
-      </w:r>
-      <w:proofErr w:type="spellEnd"/>
-    </w:p>
-    <w:p>
-      <w:pPr>
-        <w:rPr>
-          <w:u w:val="single"/>
-        </w:rPr>
-      </w:pPr>
-      <w:r>
-        <w:rPr>
-          <w:u w:val="single"/>
-        </w:rPr>
-        <w:t>Body:</w:t>
-      </w:r>
-    </w:p>
-    <w:p>
-      <w:pPr>
-        <w:pStyle w:val="NoSpacing"/>
-      </w:pPr>
-      <w:r>
-        <w:t>{</w:t>
-      </w:r>
-    </w:p>
-    <w:p>
-      <w:pPr>
-        <w:pStyle w:val="NoSpacing"/>
-      </w:pPr>
-      <w:r>
-        <w:tab/>
-        <w:t>"</w:t>
-      </w:r>
-      <w:proofErr w:type="spellStart"/>
-      <w:r>
-        <w:t>empId</w:t>
-      </w:r>
-      <w:proofErr w:type="spellEnd"/>
-      <w:r>
-        <w:t>": int,</w:t>
-      </w:r>
-    </w:p>
-    <w:p>
-      <w:pPr>
-        <w:pStyle w:val="NoSpacing"/>
-      </w:pPr>
-      <w:r>
-        <w:tab/>
-        <w:t>"</w:t>
-      </w:r>
-      <w:proofErr w:type="spellStart"/>
-      <w:r>
-        <w:t>workingHours</w:t>
-      </w:r>
-      <w:proofErr w:type="spellEnd"/>
-      <w:r>
-        <w:t>": int,</w:t>
-      </w:r>
-    </w:p>
-    <w:p>
-      <w:pPr>
-        <w:pStyle w:val="NoSpacing"/>
-      </w:pPr>
-      <w:r>
-        <w:tab/>
-        <w:t>"</w:t>
-      </w:r>
-      <w:proofErr w:type="spellStart"/>
-      <w:r>
-        <w:t>grossSalary</w:t>
-      </w:r>
-      <w:proofErr w:type="spellEnd"/>
-      <w:r>
-        <w:t>": double</w:t>
-      </w:r>
-    </w:p>
-    <w:p>
-      <w:pPr>
-        <w:pStyle w:val="NoSpacing"/>
-      </w:pPr>
-      <w:r>
-        <w:t>}</w:t>
-      </w:r>
-    </w:p>
-    <w:p>
-      <w:r>
-        <w:t xml:space="preserve">[DELETE] </w:t>
-      </w:r>
-      <w:r>
-        <w:rPr>
-          <w:u w:val="single"/>
-        </w:rPr>
-        <w:t>https://</w:t>
-      </w:r>
-      <w:r>
-        <w:rPr>
-          <w:u w:val="single"/>
-          <w:lang w:val="en-US"/>
-        </w:rPr>
-        <w:t>employeesalaryproject.azurewebsites.net</w:t>
-      </w:r>
-      <w:r>
-        <w:rPr>
-          <w:u w:val="single"/>
-        </w:rPr>
-        <w:t>/</w:t>
-      </w:r>
-      <w:proofErr w:type="spellStart"/>
-      <w:r>
-        <w:rPr>
-          <w:u w:val="single"/>
-        </w:rPr>
-        <w:t>api</w:t>
-      </w:r>
-      <w:proofErr w:type="spellEnd"/>
-      <w:r>
-        <w:rPr>
-          <w:u w:val="single"/>
-        </w:rPr>
-        <w:t>/</w:t>
-      </w:r>
-      <w:proofErr w:type="spellStart"/>
-      <w:r>
-        <w:rPr>
-          <w:u w:val="single"/>
-        </w:rPr>
-        <w:t>EmployeeDetailsAPI</w:t>
-      </w:r>
-      <w:proofErr w:type="spellEnd"/>
-      <w:r>
-        <w:rPr>
-          <w:u w:val="single"/>
-        </w:rPr>
-        <w:t>/</w:t>
-      </w:r>
-      <w:proofErr w:type="spellStart"/>
-      <w:r>
-        <w:rPr>
-          <w:u w:val="single"/>
-        </w:rPr>
-        <w:t>DeleteEmployee</w:t>
-      </w:r>
-      <w:proofErr w:type="spellEnd"/>
-      <w:r>
-        <w:rPr>
-          <w:u w:val="single"/>
-        </w:rPr>
-        <w:t>/{</w:t>
-      </w:r>
-      <w:proofErr w:type="spellStart"/>
-      <w:r>
-        <w:rPr>
-          <w:u w:val="single"/>
-        </w:rPr>
-        <w:t>empId</w:t>
-      </w:r>
-      <w:proofErr w:type="spellEnd"/>
-      <w:r>
-        <w:rPr>
-          <w:u w:val="single"/>
-        </w:rPr>
-        <w:t>}</w:t>
+      <w:r>
+        <w:rPr>
+          <w:u w:val="single"/>
+        </w:rPr>
+        <w:t>api/EmployeeDetailsAPI/DeleteEmployee/{empId}</w:t>
       </w:r>
     </w:p>
     <w:p>
@@ -1686,21 +1516,7 @@
         <w:rPr>
           <w:lang w:val="en-US"/>
         </w:rPr>
-        <w:t>Publish the ‘</w:t>
-      </w:r>
-      <w:proofErr w:type="spellStart"/>
-      <w:r>
-        <w:rPr>
-          <w:lang w:val="en-US"/>
-        </w:rPr>
-        <w:t>EmployeeSalaryDatabase</w:t>
-      </w:r>
-      <w:proofErr w:type="spellEnd"/>
-      <w:r>
-        <w:rPr>
-          <w:lang w:val="en-US"/>
-        </w:rPr>
-        <w:t>’ Project</w:t>
+        <w:t>Publish the ‘EmployeeSalaryDatabase’ Project</w:t>
       </w:r>
       <w:r>
         <w:rPr>

</xml_diff>